<commit_message>
Updated docx part 4 and 5 Update and spelling in README
</commit_message>
<xml_diff>
--- a/Projekt Zespołowy.docx
+++ b/Projekt Zespołowy.docx
@@ -257,19 +257,45 @@
       </w:r>
     </w:p>
     <w:p>
-      <w:r>
-        <w:t>Na początku ustaliliśmy ogólny układ infrastruktury systemu oraz przygotowaliśmy odpowiednie schematy:</w:t>
-      </w:r>
-    </w:p>
-    <w:p>
+      <w:pPr>
+        <w:keepNext/>
+        <w:jc w:val="center"/>
+        <w:rPr>
+          <w:noProof/>
+        </w:rPr>
+      </w:pPr>
+      <w:r>
+        <w:t>Projekt rozpoczynaliśmy od ustalenia celu opisanego w 1 punkcie, następnie bazując na doświadczeniu własnym z pracy i innych projektów opisaliśmy wymagania oraz wstępny wygląd</w:t>
+      </w:r>
+      <w:r>
+        <w:t xml:space="preserve"> </w:t>
+      </w:r>
+      <w:r>
+        <w:t>architektury.</w:t>
+      </w:r>
+      <w:r>
+        <w:t xml:space="preserve"> W celu ułatwienia rozmów przygotowaliśmy diagram systemu</w:t>
+      </w:r>
+      <w:r>
+        <w:rPr>
+          <w:noProof/>
+        </w:rPr>
+        <w:t>:</w:t>
+      </w:r>
+    </w:p>
+    <w:p>
+      <w:pPr>
+        <w:keepNext/>
+        <w:jc w:val="center"/>
+      </w:pPr>
       <w:r>
         <w:rPr>
           <w:noProof/>
         </w:rPr>
         <w:drawing>
-          <wp:inline distT="0" distB="0" distL="0" distR="0" wp14:anchorId="4C285678" wp14:editId="5F7FE699">
-            <wp:extent cx="5095875" cy="2781300"/>
-            <wp:effectExtent l="0" t="0" r="9525" b="0"/>
+          <wp:inline distT="0" distB="0" distL="0" distR="0" wp14:anchorId="2A8BDA2C" wp14:editId="3CB0F0A6">
+            <wp:extent cx="4928235" cy="2689803"/>
+            <wp:effectExtent l="0" t="0" r="5715" b="0"/>
             <wp:docPr id="1" name="Obraz 1"/>
             <wp:cNvGraphicFramePr>
               <a:graphicFrameLocks xmlns:a="http://schemas.openxmlformats.org/drawingml/2006/main" noChangeAspect="1"/>
@@ -299,7 +325,7 @@
                   <pic:spPr bwMode="auto">
                     <a:xfrm>
                       <a:off x="0" y="0"/>
-                      <a:ext cx="5095875" cy="2781300"/>
+                      <a:ext cx="4936645" cy="2694393"/>
                     </a:xfrm>
                     <a:prstGeom prst="rect">
                       <a:avLst/>
@@ -317,15 +343,137 @@
       </w:r>
     </w:p>
     <w:p>
+      <w:pPr>
+        <w:pStyle w:val="Legenda"/>
+        <w:jc w:val="center"/>
+      </w:pPr>
+      <w:r>
+        <w:t xml:space="preserve">Diagram </w:t>
+      </w:r>
+      <w:fldSimple w:instr=" SEQ Diagram \* ARABIC ">
+        <w:r>
+          <w:rPr>
+            <w:noProof/>
+          </w:rPr>
+          <w:t>1</w:t>
+        </w:r>
+      </w:fldSimple>
+      <w:r>
+        <w:t xml:space="preserve"> Ogólny diagram architektury systemu</w:t>
+      </w:r>
+    </w:p>
+    <w:p>
+      <w:pPr>
+        <w:ind w:firstLine="708"/>
+      </w:pPr>
+      <w:r>
+        <w:t>Po doprecyzowaniu wymagań podzieliśmy się modułami i indywidualnie wyszukiwaliśmy oprogramowani</w:t>
+      </w:r>
+      <w:r>
+        <w:t>e</w:t>
+      </w:r>
+      <w:r>
+        <w:t xml:space="preserve"> które realizuje ustalone zadania lub wymaga małej modyfikacji aby tak było.</w:t>
+      </w:r>
+      <w:r>
+        <w:t xml:space="preserve"> </w:t>
+      </w:r>
+      <w:r>
+        <w:t xml:space="preserve">W drodze dyskusji wybrane zostały </w:t>
+      </w:r>
+      <w:r>
+        <w:t xml:space="preserve">poszczególne produkty: </w:t>
+      </w:r>
+      <w:proofErr w:type="spellStart"/>
+      <w:r>
+        <w:t>Grafana</w:t>
+      </w:r>
+      <w:proofErr w:type="spellEnd"/>
+      <w:r>
+        <w:t xml:space="preserve"> </w:t>
+      </w:r>
+      <w:r>
+        <w:t>do wizualizacji ze względu na popularność i naszą znajomość oprogramowania,</w:t>
+      </w:r>
+      <w:r>
+        <w:t xml:space="preserve"> </w:t>
+      </w:r>
+      <w:proofErr w:type="spellStart"/>
+      <w:r>
+        <w:t>Postgres</w:t>
+      </w:r>
+      <w:proofErr w:type="spellEnd"/>
+      <w:r>
+        <w:t xml:space="preserve"> jako baza danych</w:t>
+      </w:r>
+      <w:r>
+        <w:t xml:space="preserve"> (</w:t>
+      </w:r>
+      <w:r>
+        <w:t xml:space="preserve">pierwotnie miało być zastosowane </w:t>
+      </w:r>
+      <w:proofErr w:type="spellStart"/>
+      <w:r>
+        <w:t>MongoDB</w:t>
+      </w:r>
+      <w:proofErr w:type="spellEnd"/>
+      <w:r>
+        <w:t xml:space="preserve">, </w:t>
+      </w:r>
+      <w:proofErr w:type="spellStart"/>
+      <w:r>
+        <w:t>plugin</w:t>
+      </w:r>
+      <w:proofErr w:type="spellEnd"/>
+      <w:r>
+        <w:t xml:space="preserve"> do </w:t>
+      </w:r>
+      <w:proofErr w:type="spellStart"/>
+      <w:r>
+        <w:t>Grafany</w:t>
+      </w:r>
+      <w:proofErr w:type="spellEnd"/>
+      <w:r>
+        <w:t xml:space="preserve"> pozwalający ustawić </w:t>
+      </w:r>
+      <w:proofErr w:type="spellStart"/>
+      <w:r>
+        <w:t>MongoDB</w:t>
+      </w:r>
+      <w:proofErr w:type="spellEnd"/>
+      <w:r>
+        <w:t xml:space="preserve"> jako źródło danych jest płatny), Kafka i Spark do obsługi kolejek oraz przetwarzania danych i generator zdarzeń</w:t>
+      </w:r>
+      <w:r>
+        <w:t>, który został napisany samodzielnie</w:t>
+      </w:r>
+      <w:r>
+        <w:t xml:space="preserve"> w </w:t>
+      </w:r>
+      <w:proofErr w:type="spellStart"/>
+      <w:r>
+        <w:t>pythonie</w:t>
+      </w:r>
+      <w:proofErr w:type="spellEnd"/>
+      <w:r>
+        <w:t>.</w:t>
+      </w:r>
+    </w:p>
+    <w:p/>
+    <w:p>
+      <w:pPr>
+        <w:keepNext/>
+        <w:jc w:val="center"/>
+      </w:pPr>
       <w:r>
         <w:rPr>
           <w:noProof/>
         </w:rPr>
         <w:drawing>
-          <wp:inline distT="0" distB="0" distL="0" distR="0" wp14:anchorId="7691C6E7" wp14:editId="21FCEBAE">
-            <wp:extent cx="5762625" cy="3133725"/>
-            <wp:effectExtent l="0" t="0" r="9525" b="9525"/>
-            <wp:docPr id="4" name="Obraz 4"/>
+          <wp:inline distT="0" distB="0" distL="0" distR="0" wp14:anchorId="22E80E7C" wp14:editId="32974737">
+            <wp:extent cx="5119737" cy="2796893"/>
+            <wp:effectExtent l="0" t="0" r="5080" b="3810"/>
+            <wp:docPr id="2" name="Obraz 2"/>
             <wp:cNvGraphicFramePr>
               <a:graphicFrameLocks xmlns:a="http://schemas.openxmlformats.org/drawingml/2006/main" noChangeAspect="1"/>
             </wp:cNvGraphicFramePr>
@@ -333,7 +481,7 @@
               <a:graphicData uri="http://schemas.openxmlformats.org/drawingml/2006/picture">
                 <pic:pic xmlns:pic="http://schemas.openxmlformats.org/drawingml/2006/picture">
                   <pic:nvPicPr>
-                    <pic:cNvPr id="0" name="Picture 4"/>
+                    <pic:cNvPr id="0" name="Picture 1"/>
                     <pic:cNvPicPr>
                       <a:picLocks noChangeAspect="1" noChangeArrowheads="1"/>
                     </pic:cNvPicPr>
@@ -354,7 +502,7 @@
                   <pic:spPr bwMode="auto">
                     <a:xfrm>
                       <a:off x="0" y="0"/>
-                      <a:ext cx="5762625" cy="3133725"/>
+                      <a:ext cx="5130659" cy="2802860"/>
                     </a:xfrm>
                     <a:prstGeom prst="rect">
                       <a:avLst/>
@@ -373,6 +521,26 @@
     </w:p>
     <w:p>
       <w:pPr>
+        <w:pStyle w:val="Legenda"/>
+        <w:jc w:val="center"/>
+      </w:pPr>
+      <w:r>
+        <w:t xml:space="preserve">Diagram </w:t>
+      </w:r>
+      <w:fldSimple w:instr=" SEQ Diagram \* ARABIC ">
+        <w:r>
+          <w:rPr>
+            <w:noProof/>
+          </w:rPr>
+          <w:t>2</w:t>
+        </w:r>
+      </w:fldSimple>
+      <w:r>
+        <w:t xml:space="preserve"> Ogólny diagram architektury z systemu z wybranym oprogramowaniem</w:t>
+      </w:r>
+    </w:p>
+    <w:p>
+      <w:pPr>
         <w:pStyle w:val="Nagwek1"/>
         <w:numPr>
           <w:ilvl w:val="0"/>
@@ -380,18 +548,299 @@
         </w:numPr>
       </w:pPr>
       <w:r>
+        <w:lastRenderedPageBreak/>
         <w:t>Prezentacja i opis wyników</w:t>
       </w:r>
     </w:p>
-    <w:p/>
-    <w:p>
-      <w:r>
-        <w:tab/>
-      </w:r>
-    </w:p>
-    <w:p/>
-    <w:p/>
-    <w:p/>
+    <w:p>
+      <w:pPr>
+        <w:ind w:left="360" w:firstLine="348"/>
+        <w:jc w:val="center"/>
+      </w:pPr>
+      <w:r>
+        <w:t xml:space="preserve">Przygotowane przez nas oprogramowanie wymaga do uruchomienia oprogramowania </w:t>
+      </w:r>
+      <w:proofErr w:type="spellStart"/>
+      <w:r>
+        <w:t>docker</w:t>
+      </w:r>
+      <w:proofErr w:type="spellEnd"/>
+      <w:r>
+        <w:t xml:space="preserve"> oraz </w:t>
+      </w:r>
+      <w:proofErr w:type="spellStart"/>
+      <w:r>
+        <w:t>docker-compose</w:t>
+      </w:r>
+      <w:proofErr w:type="spellEnd"/>
+      <w:r>
+        <w:t>, a samo uruchomienie przebiega łatwo i szybko. Najpierw należy pobrać kod z repozytorium projektu[link]</w:t>
+      </w:r>
+      <w:r>
+        <w:t>, a następnie przemieścić się do pobranego folderu i wydać komendę która automatycznie zbuduje potrzebne kontenery i uruchomi je na naszej maszynie</w:t>
+      </w:r>
+      <w:r>
+        <w:t>.</w:t>
+      </w:r>
+      <w:r>
+        <w:br/>
+      </w:r>
+      <w:bookmarkStart w:id="0" w:name="_MON_1715623416"/>
+      <w:bookmarkEnd w:id="0"/>
+      <w:r>
+        <w:object w:dxaOrig="9072" w:dyaOrig="735" w14:anchorId="79A3067C">
+          <v:shapetype id="_x0000_t75" coordsize="21600,21600" o:spt="75" o:preferrelative="t" path="m@4@5l@4@11@9@11@9@5xe" filled="f" stroked="f">
+            <v:stroke joinstyle="miter"/>
+            <v:formulas>
+              <v:f eqn="if lineDrawn pixelLineWidth 0"/>
+              <v:f eqn="sum @0 1 0"/>
+              <v:f eqn="sum 0 0 @1"/>
+              <v:f eqn="prod @2 1 2"/>
+              <v:f eqn="prod @3 21600 pixelWidth"/>
+              <v:f eqn="prod @3 21600 pixelHeight"/>
+              <v:f eqn="sum @0 0 1"/>
+              <v:f eqn="prod @6 1 2"/>
+              <v:f eqn="prod @7 21600 pixelWidth"/>
+              <v:f eqn="sum @8 21600 0"/>
+              <v:f eqn="prod @7 21600 pixelHeight"/>
+              <v:f eqn="sum @10 21600 0"/>
+            </v:formulas>
+            <v:path o:extrusionok="f" gradientshapeok="t" o:connecttype="rect"/>
+            <o:lock v:ext="edit" aspectratio="t"/>
+          </v:shapetype>
+          <v:shape id="_x0000_i1028" type="#_x0000_t75" style="width:453.6pt;height:36.6pt" o:ole="">
+            <v:imagedata r:id="rId7" o:title=""/>
+          </v:shape>
+          <o:OLEObject Type="Embed" ProgID="Word.OpenDocumentText.12" ShapeID="_x0000_i1028" DrawAspect="Content" ObjectID="_1715626781" r:id="rId8"/>
+        </w:object>
+      </w:r>
+    </w:p>
+    <w:p>
+      <w:r>
+        <w:t>Gdy wszystkie kontenery się uruchomią zostanie nam zwrócona informacja że wszystkie kontenery są w stanie „</w:t>
+      </w:r>
+      <w:proofErr w:type="spellStart"/>
+      <w:r>
+        <w:t>Started</w:t>
+      </w:r>
+      <w:proofErr w:type="spellEnd"/>
+      <w:r>
+        <w:t>” i otrzymamy z powrotem kontrolę w terminalu:</w:t>
+      </w:r>
+    </w:p>
+    <w:p>
+      <w:r>
+        <w:br/>
+      </w:r>
+      <w:r>
+        <w:drawing>
+          <wp:inline distT="0" distB="0" distL="0" distR="0" wp14:anchorId="58E90E4E" wp14:editId="5A15D6BA">
+            <wp:extent cx="5760720" cy="878840"/>
+            <wp:effectExtent l="0" t="0" r="0" b="0"/>
+            <wp:docPr id="9" name="Obraz 9"/>
+            <wp:cNvGraphicFramePr>
+              <a:graphicFrameLocks xmlns:a="http://schemas.openxmlformats.org/drawingml/2006/main" noChangeAspect="1"/>
+            </wp:cNvGraphicFramePr>
+            <a:graphic xmlns:a="http://schemas.openxmlformats.org/drawingml/2006/main">
+              <a:graphicData uri="http://schemas.openxmlformats.org/drawingml/2006/picture">
+                <pic:pic xmlns:pic="http://schemas.openxmlformats.org/drawingml/2006/picture">
+                  <pic:nvPicPr>
+                    <pic:cNvPr id="1" name=""/>
+                    <pic:cNvPicPr/>
+                  </pic:nvPicPr>
+                  <pic:blipFill>
+                    <a:blip r:embed="rId9"/>
+                    <a:stretch>
+                      <a:fillRect/>
+                    </a:stretch>
+                  </pic:blipFill>
+                  <pic:spPr>
+                    <a:xfrm>
+                      <a:off x="0" y="0"/>
+                      <a:ext cx="5760720" cy="878840"/>
+                    </a:xfrm>
+                    <a:prstGeom prst="rect">
+                      <a:avLst/>
+                    </a:prstGeom>
+                  </pic:spPr>
+                </pic:pic>
+              </a:graphicData>
+            </a:graphic>
+          </wp:inline>
+        </w:drawing>
+      </w:r>
+    </w:p>
+    <w:p>
+      <w:r>
+        <w:t xml:space="preserve">Normalnie aplikacja podłączała by się do innych działających już aplikacji, jednak w naszym przypadku do celów prezentacyjnych przygotowaliśmy generator zdarzeń który teraz należy uruchomić. Skrypt generatora uruchamia się poprzez zalogowanie się do kontenera </w:t>
+      </w:r>
+      <w:proofErr w:type="spellStart"/>
+      <w:r>
+        <w:t>pz</w:t>
+      </w:r>
+      <w:proofErr w:type="spellEnd"/>
+      <w:r>
+        <w:t>-event-generator</w:t>
+      </w:r>
+      <w:r>
+        <w:t xml:space="preserve"> i wykonanie komendy:</w:t>
+      </w:r>
+    </w:p>
+    <w:bookmarkStart w:id="1" w:name="_MON_1715625403"/>
+    <w:bookmarkEnd w:id="1"/>
+    <w:p>
+      <w:r>
+        <w:object w:dxaOrig="9072" w:dyaOrig="731" w14:anchorId="6CAE1520">
+          <v:shape id="_x0000_i1039" type="#_x0000_t75" style="width:453.6pt;height:36.6pt" o:ole="">
+            <v:imagedata r:id="rId10" o:title=""/>
+          </v:shape>
+          <o:OLEObject Type="Embed" ProgID="Word.OpenDocumentText.12" ShapeID="_x0000_i1039" DrawAspect="Content" ObjectID="_1715626782" r:id="rId11"/>
+        </w:object>
+      </w:r>
+    </w:p>
+    <w:p>
+      <w:r>
+        <w:drawing>
+          <wp:inline distT="0" distB="0" distL="0" distR="0" wp14:anchorId="725011C5" wp14:editId="7CF138AE">
+            <wp:extent cx="5760720" cy="1659890"/>
+            <wp:effectExtent l="0" t="0" r="0" b="0"/>
+            <wp:docPr id="10" name="Obraz 10" descr="Obraz zawierający tekst&#10;&#10;Opis wygenerowany automatycznie"/>
+            <wp:cNvGraphicFramePr>
+              <a:graphicFrameLocks xmlns:a="http://schemas.openxmlformats.org/drawingml/2006/main" noChangeAspect="1"/>
+            </wp:cNvGraphicFramePr>
+            <a:graphic xmlns:a="http://schemas.openxmlformats.org/drawingml/2006/main">
+              <a:graphicData uri="http://schemas.openxmlformats.org/drawingml/2006/picture">
+                <pic:pic xmlns:pic="http://schemas.openxmlformats.org/drawingml/2006/picture">
+                  <pic:nvPicPr>
+                    <pic:cNvPr id="10" name="Obraz 10" descr="Obraz zawierający tekst&#10;&#10;Opis wygenerowany automatycznie"/>
+                    <pic:cNvPicPr/>
+                  </pic:nvPicPr>
+                  <pic:blipFill>
+                    <a:blip r:embed="rId12"/>
+                    <a:stretch>
+                      <a:fillRect/>
+                    </a:stretch>
+                  </pic:blipFill>
+                  <pic:spPr>
+                    <a:xfrm>
+                      <a:off x="0" y="0"/>
+                      <a:ext cx="5760720" cy="1659890"/>
+                    </a:xfrm>
+                    <a:prstGeom prst="rect">
+                      <a:avLst/>
+                    </a:prstGeom>
+                  </pic:spPr>
+                </pic:pic>
+              </a:graphicData>
+            </a:graphic>
+          </wp:inline>
+        </w:drawing>
+      </w:r>
+    </w:p>
+    <w:p>
+      <w:pPr>
+        <w:jc w:val="center"/>
+      </w:pPr>
+      <w:r>
+        <w:lastRenderedPageBreak/>
+        <w:t xml:space="preserve">Podczas gdy skrypt działa w tle można zaobserwować wyniki na </w:t>
+      </w:r>
+      <w:proofErr w:type="spellStart"/>
+      <w:r>
+        <w:t>dashboardzie</w:t>
+      </w:r>
+      <w:proofErr w:type="spellEnd"/>
+      <w:r>
+        <w:t xml:space="preserve"> dostępnym po zalogowaniu jako admin (hasło admin) pod </w:t>
+      </w:r>
+      <w:hyperlink r:id="rId13" w:history="1">
+        <w:r>
+          <w:rPr>
+            <w:rStyle w:val="Hipercze"/>
+          </w:rPr>
+          <w:t>http://localhost:3000</w:t>
+        </w:r>
+      </w:hyperlink>
+      <w:r>
+        <w:br/>
+      </w:r>
+      <w:r>
+        <w:drawing>
+          <wp:inline distT="0" distB="0" distL="0" distR="0" wp14:anchorId="2379A665" wp14:editId="0CF1322F">
+            <wp:extent cx="4740051" cy="4618120"/>
+            <wp:effectExtent l="0" t="0" r="3810" b="0"/>
+            <wp:docPr id="11" name="Obraz 11"/>
+            <wp:cNvGraphicFramePr>
+              <a:graphicFrameLocks xmlns:a="http://schemas.openxmlformats.org/drawingml/2006/main" noChangeAspect="1"/>
+            </wp:cNvGraphicFramePr>
+            <a:graphic xmlns:a="http://schemas.openxmlformats.org/drawingml/2006/main">
+              <a:graphicData uri="http://schemas.openxmlformats.org/drawingml/2006/picture">
+                <pic:pic xmlns:pic="http://schemas.openxmlformats.org/drawingml/2006/picture">
+                  <pic:nvPicPr>
+                    <pic:cNvPr id="1" name=""/>
+                    <pic:cNvPicPr/>
+                  </pic:nvPicPr>
+                  <pic:blipFill>
+                    <a:blip r:embed="rId14"/>
+                    <a:stretch>
+                      <a:fillRect/>
+                    </a:stretch>
+                  </pic:blipFill>
+                  <pic:spPr>
+                    <a:xfrm>
+                      <a:off x="0" y="0"/>
+                      <a:ext cx="4740051" cy="4618120"/>
+                    </a:xfrm>
+                    <a:prstGeom prst="rect">
+                      <a:avLst/>
+                    </a:prstGeom>
+                  </pic:spPr>
+                </pic:pic>
+              </a:graphicData>
+            </a:graphic>
+          </wp:inline>
+        </w:drawing>
+      </w:r>
+    </w:p>
+    <w:p>
+      <w:r>
+        <w:drawing>
+          <wp:inline distT="0" distB="0" distL="0" distR="0" wp14:anchorId="17A890C2" wp14:editId="7FF0A5B6">
+            <wp:extent cx="5760720" cy="3153410"/>
+            <wp:effectExtent l="0" t="0" r="0" b="8890"/>
+            <wp:docPr id="12" name="Obraz 12" descr="Obraz zawierający tekst, monitor, wewnątrz, komputer&#10;&#10;Opis wygenerowany automatycznie"/>
+            <wp:cNvGraphicFramePr>
+              <a:graphicFrameLocks xmlns:a="http://schemas.openxmlformats.org/drawingml/2006/main" noChangeAspect="1"/>
+            </wp:cNvGraphicFramePr>
+            <a:graphic xmlns:a="http://schemas.openxmlformats.org/drawingml/2006/main">
+              <a:graphicData uri="http://schemas.openxmlformats.org/drawingml/2006/picture">
+                <pic:pic xmlns:pic="http://schemas.openxmlformats.org/drawingml/2006/picture">
+                  <pic:nvPicPr>
+                    <pic:cNvPr id="12" name="Obraz 12" descr="Obraz zawierający tekst, monitor, wewnątrz, komputer&#10;&#10;Opis wygenerowany automatycznie"/>
+                    <pic:cNvPicPr/>
+                  </pic:nvPicPr>
+                  <pic:blipFill>
+                    <a:blip r:embed="rId15"/>
+                    <a:stretch>
+                      <a:fillRect/>
+                    </a:stretch>
+                  </pic:blipFill>
+                  <pic:spPr>
+                    <a:xfrm>
+                      <a:off x="0" y="0"/>
+                      <a:ext cx="5760720" cy="3153410"/>
+                    </a:xfrm>
+                    <a:prstGeom prst="rect">
+                      <a:avLst/>
+                    </a:prstGeom>
+                  </pic:spPr>
+                </pic:pic>
+              </a:graphicData>
+            </a:graphic>
+          </wp:inline>
+        </w:drawing>
+      </w:r>
+    </w:p>
     <w:sectPr>
       <w:pgSz w:w="11906" w:h="16838"/>
       <w:pgMar w:top="1417" w:right="1417" w:bottom="1417" w:left="1417" w:header="708" w:footer="708" w:gutter="0"/>
@@ -1118,6 +1567,48 @@
       <w:contextualSpacing/>
     </w:pPr>
   </w:style>
+  <w:style w:type="paragraph" w:styleId="Legenda">
+    <w:name w:val="caption"/>
+    <w:basedOn w:val="Normalny"/>
+    <w:next w:val="Normalny"/>
+    <w:uiPriority w:val="35"/>
+    <w:unhideWhenUsed/>
+    <w:qFormat/>
+    <w:rsid w:val="00716E71"/>
+    <w:pPr>
+      <w:spacing w:after="200" w:line="240" w:lineRule="auto"/>
+    </w:pPr>
+    <w:rPr>
+      <w:i/>
+      <w:iCs/>
+      <w:color w:val="44546A" w:themeColor="text2"/>
+      <w:sz w:val="18"/>
+      <w:szCs w:val="18"/>
+    </w:rPr>
+  </w:style>
+  <w:style w:type="character" w:styleId="Hipercze">
+    <w:name w:val="Hyperlink"/>
+    <w:basedOn w:val="Domylnaczcionkaakapitu"/>
+    <w:uiPriority w:val="99"/>
+    <w:unhideWhenUsed/>
+    <w:rsid w:val="0083190F"/>
+    <w:rPr>
+      <w:color w:val="0563C1" w:themeColor="hyperlink"/>
+      <w:u w:val="single"/>
+    </w:rPr>
+  </w:style>
+  <w:style w:type="character" w:styleId="Nierozpoznanawzmianka">
+    <w:name w:val="Unresolved Mention"/>
+    <w:basedOn w:val="Domylnaczcionkaakapitu"/>
+    <w:uiPriority w:val="99"/>
+    <w:semiHidden/>
+    <w:unhideWhenUsed/>
+    <w:rsid w:val="0083190F"/>
+    <w:rPr>
+      <w:color w:val="605E5C"/>
+      <w:shd w:val="clear" w:color="auto" w:fill="E1DFDD"/>
+    </w:rPr>
+  </w:style>
 </w:styles>
 </file>
 

</xml_diff>